<commit_message>
[EVM_U_PY, TC]: add template
</commit_message>
<xml_diff>
--- a/semester_5/EVM_u_periferiynye_ystroystva/template.docx
+++ b/semester_5/EVM_u_periferiynye_ystroystva/template.docx
@@ -332,8 +332,19 @@
           <w:szCs w:val="28"/>
         </w:rPr>
         <w:tab/>
-        <w:t>Выполнили: студенты группы 22ВВВ2</w:t>
-      </w:r>
+        <w:t>Выполнили: студенты группы 22</w:t>
+      </w:r>
+      <w:r>
+        <w:rPr>
+          <w:rFonts w:ascii="Times New Roman" w:eastAsia="Calibri" w:hAnsi="Times New Roman" w:cs="Times New Roman"/>
+          <w:color w:val="000000"/>
+          <w:sz w:val="28"/>
+          <w:szCs w:val="28"/>
+        </w:rPr>
+        <w:t>ВВП1</w:t>
+      </w:r>
+      <w:bookmarkStart w:id="0" w:name="_GoBack"/>
+      <w:bookmarkEnd w:id="0"/>
     </w:p>
     <w:p>
       <w:pPr>
@@ -851,8 +862,6 @@
           <w:szCs w:val="28"/>
         </w:rPr>
       </w:pPr>
-      <w:bookmarkStart w:id="0" w:name="_GoBack"/>
-      <w:bookmarkEnd w:id="0"/>
       <w:r>
         <w:rPr>
           <w:rFonts w:ascii="Times New Roman" w:hAnsi="Times New Roman" w:cs="Times New Roman"/>

</xml_diff>